<commit_message>
Collecting Principles for Issue #1
</commit_message>
<xml_diff>
--- a/samples/playbook_nda.docx
+++ b/samples/playbook_nda.docx
@@ -1245,6 +1245,7 @@
           <w:numId w:val="0"/>
         </w:numPr>
         <w:ind w:firstLine="720"/>
+        <w:jc w:val="center"/>
         <w:outlineLvl w:val="0"/>
         <w:rPr>
           <w:rFonts w:ascii="Arial" w:hAnsi="Arial" w:cs="Arial"/>
@@ -15718,10 +15719,10 @@
         <w:tblLook w:firstRow="1" w:noVBand="1" w:lastRow="0" w:firstColumn="1" w:lastColumn="0" w:noHBand="0" w:val="04a0"/>
       </w:tblPr>
       <w:tblGrid>
-        <w:gridCol w:w="1627"/>
+        <w:gridCol w:w="1626"/>
         <w:gridCol w:w="2043"/>
         <w:gridCol w:w="3185"/>
-        <w:gridCol w:w="2494"/>
+        <w:gridCol w:w="2495"/>
       </w:tblGrid>
       <w:tr>
         <w:trPr>
@@ -15729,7 +15730,7 @@
         </w:trPr>
         <w:tc>
           <w:tcPr>
-            <w:tcW w:w="1627" w:type="dxa"/>
+            <w:tcW w:w="1626" w:type="dxa"/>
             <w:tcBorders/>
             <w:shd w:fill="auto" w:val="clear"/>
           </w:tcPr>
@@ -15816,7 +15817,7 @@
         </w:tc>
         <w:tc>
           <w:tcPr>
-            <w:tcW w:w="2494" w:type="dxa"/>
+            <w:tcW w:w="2495" w:type="dxa"/>
             <w:tcBorders/>
             <w:shd w:fill="auto" w:val="clear"/>
           </w:tcPr>
@@ -15848,7 +15849,7 @@
         <w:trPr/>
         <w:tc>
           <w:tcPr>
-            <w:tcW w:w="1627" w:type="dxa"/>
+            <w:tcW w:w="1626" w:type="dxa"/>
             <w:tcBorders/>
             <w:shd w:fill="auto" w:val="clear"/>
           </w:tcPr>
@@ -16260,7 +16261,7 @@
         </w:tc>
         <w:tc>
           <w:tcPr>
-            <w:tcW w:w="2494" w:type="dxa"/>
+            <w:tcW w:w="2495" w:type="dxa"/>
             <w:tcBorders/>
             <w:shd w:fill="auto" w:val="clear"/>
           </w:tcPr>
@@ -16333,7 +16334,7 @@
         <w:trPr/>
         <w:tc>
           <w:tcPr>
-            <w:tcW w:w="1627" w:type="dxa"/>
+            <w:tcW w:w="1626" w:type="dxa"/>
             <w:tcBorders/>
             <w:shd w:fill="auto" w:val="clear"/>
           </w:tcPr>
@@ -16555,7 +16556,7 @@
         </w:tc>
         <w:tc>
           <w:tcPr>
-            <w:tcW w:w="2494" w:type="dxa"/>
+            <w:tcW w:w="2495" w:type="dxa"/>
             <w:tcBorders/>
             <w:shd w:fill="auto" w:val="clear"/>
           </w:tcPr>
@@ -16733,7 +16734,7 @@
         <w:trPr/>
         <w:tc>
           <w:tcPr>
-            <w:tcW w:w="1627" w:type="dxa"/>
+            <w:tcW w:w="1626" w:type="dxa"/>
             <w:tcBorders/>
             <w:shd w:fill="auto" w:val="clear"/>
           </w:tcPr>
@@ -16903,7 +16904,7 @@
         </w:tc>
         <w:tc>
           <w:tcPr>
-            <w:tcW w:w="2494" w:type="dxa"/>
+            <w:tcW w:w="2495" w:type="dxa"/>
             <w:tcBorders/>
             <w:shd w:fill="auto" w:val="clear"/>
           </w:tcPr>
@@ -17148,7 +17149,7 @@
         <w:trPr/>
         <w:tc>
           <w:tcPr>
-            <w:tcW w:w="1627" w:type="dxa"/>
+            <w:tcW w:w="1626" w:type="dxa"/>
             <w:tcBorders/>
             <w:shd w:fill="auto" w:val="clear"/>
           </w:tcPr>
@@ -17644,7 +17645,7 @@
         </w:tc>
         <w:tc>
           <w:tcPr>
-            <w:tcW w:w="2494" w:type="dxa"/>
+            <w:tcW w:w="2495" w:type="dxa"/>
             <w:tcBorders/>
             <w:shd w:fill="auto" w:val="clear"/>
           </w:tcPr>
@@ -17854,7 +17855,7 @@
         <w:trPr/>
         <w:tc>
           <w:tcPr>
-            <w:tcW w:w="1627" w:type="dxa"/>
+            <w:tcW w:w="1626" w:type="dxa"/>
             <w:tcBorders/>
             <w:shd w:fill="auto" w:val="clear"/>
           </w:tcPr>
@@ -18044,7 +18045,7 @@
         </w:tc>
         <w:tc>
           <w:tcPr>
-            <w:tcW w:w="2494" w:type="dxa"/>
+            <w:tcW w:w="2495" w:type="dxa"/>
             <w:tcBorders/>
             <w:shd w:fill="auto" w:val="clear"/>
           </w:tcPr>
@@ -18073,7 +18074,7 @@
         <w:trPr/>
         <w:tc>
           <w:tcPr>
-            <w:tcW w:w="1627" w:type="dxa"/>
+            <w:tcW w:w="1626" w:type="dxa"/>
             <w:tcBorders/>
             <w:shd w:fill="auto" w:val="clear"/>
           </w:tcPr>
@@ -18170,7 +18171,7 @@
         </w:tc>
         <w:tc>
           <w:tcPr>
-            <w:tcW w:w="2494" w:type="dxa"/>
+            <w:tcW w:w="2495" w:type="dxa"/>
             <w:tcBorders/>
             <w:shd w:fill="auto" w:val="clear"/>
           </w:tcPr>
@@ -18199,7 +18200,7 @@
         <w:trPr/>
         <w:tc>
           <w:tcPr>
-            <w:tcW w:w="1627" w:type="dxa"/>
+            <w:tcW w:w="1626" w:type="dxa"/>
             <w:tcBorders/>
             <w:shd w:fill="auto" w:val="clear"/>
           </w:tcPr>
@@ -18314,7 +18315,7 @@
         </w:tc>
         <w:tc>
           <w:tcPr>
-            <w:tcW w:w="2494" w:type="dxa"/>
+            <w:tcW w:w="2495" w:type="dxa"/>
             <w:tcBorders/>
             <w:shd w:fill="auto" w:val="clear"/>
           </w:tcPr>
@@ -18343,7 +18344,7 @@
         <w:trPr/>
         <w:tc>
           <w:tcPr>
-            <w:tcW w:w="1627" w:type="dxa"/>
+            <w:tcW w:w="1626" w:type="dxa"/>
             <w:tcBorders/>
             <w:shd w:fill="auto" w:val="clear"/>
           </w:tcPr>
@@ -18420,7 +18421,7 @@
         </w:tc>
         <w:tc>
           <w:tcPr>
-            <w:tcW w:w="2494" w:type="dxa"/>
+            <w:tcW w:w="2495" w:type="dxa"/>
             <w:tcBorders/>
             <w:shd w:fill="auto" w:val="clear"/>
           </w:tcPr>
@@ -18504,7 +18505,7 @@
         <w:trPr/>
         <w:tc>
           <w:tcPr>
-            <w:tcW w:w="1627" w:type="dxa"/>
+            <w:tcW w:w="1626" w:type="dxa"/>
             <w:tcBorders/>
             <w:shd w:fill="auto" w:val="clear"/>
           </w:tcPr>
@@ -18581,7 +18582,7 @@
         </w:tc>
         <w:tc>
           <w:tcPr>
-            <w:tcW w:w="2494" w:type="dxa"/>
+            <w:tcW w:w="2495" w:type="dxa"/>
             <w:tcBorders/>
             <w:shd w:fill="auto" w:val="clear"/>
           </w:tcPr>
@@ -18638,7 +18639,7 @@
         <w:trPr/>
         <w:tc>
           <w:tcPr>
-            <w:tcW w:w="1627" w:type="dxa"/>
+            <w:tcW w:w="1626" w:type="dxa"/>
             <w:tcBorders/>
             <w:shd w:fill="auto" w:val="clear"/>
           </w:tcPr>
@@ -18917,7 +18918,7 @@
         </w:tc>
         <w:tc>
           <w:tcPr>
-            <w:tcW w:w="2494" w:type="dxa"/>
+            <w:tcW w:w="2495" w:type="dxa"/>
             <w:tcBorders/>
             <w:shd w:fill="auto" w:val="clear"/>
           </w:tcPr>
@@ -18946,7 +18947,7 @@
         <w:trPr/>
         <w:tc>
           <w:tcPr>
-            <w:tcW w:w="1627" w:type="dxa"/>
+            <w:tcW w:w="1626" w:type="dxa"/>
             <w:tcBorders/>
             <w:shd w:fill="auto" w:val="clear"/>
           </w:tcPr>
@@ -19061,7 +19062,7 @@
         </w:tc>
         <w:tc>
           <w:tcPr>
-            <w:tcW w:w="2494" w:type="dxa"/>
+            <w:tcW w:w="2495" w:type="dxa"/>
             <w:tcBorders/>
             <w:shd w:fill="auto" w:val="clear"/>
           </w:tcPr>
@@ -19090,7 +19091,7 @@
         <w:trPr/>
         <w:tc>
           <w:tcPr>
-            <w:tcW w:w="1627" w:type="dxa"/>
+            <w:tcW w:w="1626" w:type="dxa"/>
             <w:tcBorders/>
             <w:shd w:fill="auto" w:val="clear"/>
           </w:tcPr>
@@ -19186,7 +19187,7 @@
         </w:tc>
         <w:tc>
           <w:tcPr>
-            <w:tcW w:w="2494" w:type="dxa"/>
+            <w:tcW w:w="2495" w:type="dxa"/>
             <w:tcBorders/>
             <w:shd w:fill="auto" w:val="clear"/>
           </w:tcPr>
@@ -19215,7 +19216,7 @@
         <w:trPr/>
         <w:tc>
           <w:tcPr>
-            <w:tcW w:w="1627" w:type="dxa"/>
+            <w:tcW w:w="1626" w:type="dxa"/>
             <w:tcBorders/>
             <w:shd w:fill="auto" w:val="clear"/>
           </w:tcPr>
@@ -19366,7 +19367,7 @@
         </w:tc>
         <w:tc>
           <w:tcPr>
-            <w:tcW w:w="2494" w:type="dxa"/>
+            <w:tcW w:w="2495" w:type="dxa"/>
             <w:tcBorders/>
             <w:shd w:fill="auto" w:val="clear"/>
           </w:tcPr>
@@ -19476,10 +19477,10 @@
         <w:tblLook w:firstRow="1" w:noVBand="1" w:lastRow="0" w:firstColumn="1" w:lastColumn="0" w:noHBand="0" w:val="04a0"/>
       </w:tblPr>
       <w:tblGrid>
-        <w:gridCol w:w="1440"/>
+        <w:gridCol w:w="1439"/>
         <w:gridCol w:w="2060"/>
         <w:gridCol w:w="3231"/>
-        <w:gridCol w:w="2618"/>
+        <w:gridCol w:w="2619"/>
       </w:tblGrid>
       <w:tr>
         <w:trPr>
@@ -19487,7 +19488,7 @@
         </w:trPr>
         <w:tc>
           <w:tcPr>
-            <w:tcW w:w="1440" w:type="dxa"/>
+            <w:tcW w:w="1439" w:type="dxa"/>
             <w:tcBorders/>
             <w:shd w:fill="auto" w:val="clear"/>
           </w:tcPr>
@@ -19574,7 +19575,7 @@
         </w:tc>
         <w:tc>
           <w:tcPr>
-            <w:tcW w:w="2618" w:type="dxa"/>
+            <w:tcW w:w="2619" w:type="dxa"/>
             <w:tcBorders/>
             <w:shd w:fill="auto" w:val="clear"/>
           </w:tcPr>
@@ -19606,7 +19607,7 @@
         <w:trPr/>
         <w:tc>
           <w:tcPr>
-            <w:tcW w:w="1440" w:type="dxa"/>
+            <w:tcW w:w="1439" w:type="dxa"/>
             <w:tcBorders/>
             <w:shd w:fill="auto" w:val="clear"/>
           </w:tcPr>
@@ -19853,7 +19854,7 @@
         </w:tc>
         <w:tc>
           <w:tcPr>
-            <w:tcW w:w="2618" w:type="dxa"/>
+            <w:tcW w:w="2619" w:type="dxa"/>
             <w:tcBorders/>
             <w:shd w:fill="auto" w:val="clear"/>
           </w:tcPr>
@@ -19882,7 +19883,7 @@
         <w:trPr/>
         <w:tc>
           <w:tcPr>
-            <w:tcW w:w="1440" w:type="dxa"/>
+            <w:tcW w:w="1439" w:type="dxa"/>
             <w:tcBorders/>
             <w:shd w:fill="auto" w:val="clear"/>
           </w:tcPr>
@@ -20208,7 +20209,7 @@
         </w:tc>
         <w:tc>
           <w:tcPr>
-            <w:tcW w:w="2618" w:type="dxa"/>
+            <w:tcW w:w="2619" w:type="dxa"/>
             <w:tcBorders/>
             <w:shd w:fill="auto" w:val="clear"/>
           </w:tcPr>
@@ -20420,7 +20421,7 @@
         <w:trPr/>
         <w:tc>
           <w:tcPr>
-            <w:tcW w:w="1440" w:type="dxa"/>
+            <w:tcW w:w="1439" w:type="dxa"/>
             <w:tcBorders/>
             <w:shd w:fill="auto" w:val="clear"/>
           </w:tcPr>
@@ -20708,7 +20709,7 @@
         </w:tc>
         <w:tc>
           <w:tcPr>
-            <w:tcW w:w="2618" w:type="dxa"/>
+            <w:tcW w:w="2619" w:type="dxa"/>
             <w:tcBorders/>
             <w:shd w:fill="auto" w:val="clear"/>
           </w:tcPr>
@@ -20737,7 +20738,7 @@
         <w:trPr/>
         <w:tc>
           <w:tcPr>
-            <w:tcW w:w="1440" w:type="dxa"/>
+            <w:tcW w:w="1439" w:type="dxa"/>
             <w:tcBorders/>
             <w:shd w:fill="auto" w:val="clear"/>
           </w:tcPr>
@@ -20889,7 +20890,7 @@
         </w:tc>
         <w:tc>
           <w:tcPr>
-            <w:tcW w:w="2618" w:type="dxa"/>
+            <w:tcW w:w="2619" w:type="dxa"/>
             <w:tcBorders/>
             <w:shd w:fill="auto" w:val="clear"/>
           </w:tcPr>
@@ -20936,7 +20937,7 @@
         <w:trPr/>
         <w:tc>
           <w:tcPr>
-            <w:tcW w:w="1440" w:type="dxa"/>
+            <w:tcW w:w="1439" w:type="dxa"/>
             <w:tcBorders/>
             <w:shd w:fill="auto" w:val="clear"/>
           </w:tcPr>
@@ -21088,7 +21089,7 @@
         </w:tc>
         <w:tc>
           <w:tcPr>
-            <w:tcW w:w="2618" w:type="dxa"/>
+            <w:tcW w:w="2619" w:type="dxa"/>
             <w:tcBorders/>
             <w:shd w:fill="auto" w:val="clear"/>
           </w:tcPr>
@@ -21119,7 +21120,7 @@
         </w:trPr>
         <w:tc>
           <w:tcPr>
-            <w:tcW w:w="1440" w:type="dxa"/>
+            <w:tcW w:w="1439" w:type="dxa"/>
             <w:tcBorders/>
             <w:shd w:fill="auto" w:val="clear"/>
           </w:tcPr>
@@ -21215,7 +21216,7 @@
         </w:tc>
         <w:tc>
           <w:tcPr>
-            <w:tcW w:w="2618" w:type="dxa"/>
+            <w:tcW w:w="2619" w:type="dxa"/>
             <w:tcBorders/>
             <w:shd w:fill="auto" w:val="clear"/>
           </w:tcPr>
@@ -21244,7 +21245,7 @@
         <w:trPr/>
         <w:tc>
           <w:tcPr>
-            <w:tcW w:w="1440" w:type="dxa"/>
+            <w:tcW w:w="1439" w:type="dxa"/>
             <w:tcBorders/>
             <w:shd w:fill="auto" w:val="clear"/>
           </w:tcPr>
@@ -21503,7 +21504,7 @@
         </w:tc>
         <w:tc>
           <w:tcPr>
-            <w:tcW w:w="2618" w:type="dxa"/>
+            <w:tcW w:w="2619" w:type="dxa"/>
             <w:tcBorders/>
             <w:shd w:fill="auto" w:val="clear"/>
           </w:tcPr>
@@ -21604,7 +21605,7 @@
         <w:trPr/>
         <w:tc>
           <w:tcPr>
-            <w:tcW w:w="1440" w:type="dxa"/>
+            <w:tcW w:w="1439" w:type="dxa"/>
             <w:tcBorders/>
             <w:shd w:fill="auto" w:val="clear"/>
           </w:tcPr>
@@ -21682,7 +21683,7 @@
         </w:tc>
         <w:tc>
           <w:tcPr>
-            <w:tcW w:w="2618" w:type="dxa"/>
+            <w:tcW w:w="2619" w:type="dxa"/>
             <w:tcBorders/>
             <w:shd w:fill="auto" w:val="clear"/>
           </w:tcPr>
@@ -21711,7 +21712,7 @@
         <w:trPr/>
         <w:tc>
           <w:tcPr>
-            <w:tcW w:w="1440" w:type="dxa"/>
+            <w:tcW w:w="1439" w:type="dxa"/>
             <w:tcBorders/>
             <w:shd w:fill="auto" w:val="clear"/>
           </w:tcPr>
@@ -21789,7 +21790,7 @@
         </w:tc>
         <w:tc>
           <w:tcPr>
-            <w:tcW w:w="2618" w:type="dxa"/>
+            <w:tcW w:w="2619" w:type="dxa"/>
             <w:tcBorders/>
             <w:shd w:fill="auto" w:val="clear"/>
           </w:tcPr>
@@ -21818,7 +21819,7 @@
         <w:trPr/>
         <w:tc>
           <w:tcPr>
-            <w:tcW w:w="1440" w:type="dxa"/>
+            <w:tcW w:w="1439" w:type="dxa"/>
             <w:tcBorders/>
             <w:shd w:fill="auto" w:val="clear"/>
           </w:tcPr>
@@ -21896,7 +21897,7 @@
         </w:tc>
         <w:tc>
           <w:tcPr>
-            <w:tcW w:w="2618" w:type="dxa"/>
+            <w:tcW w:w="2619" w:type="dxa"/>
             <w:tcBorders/>
             <w:shd w:fill="auto" w:val="clear"/>
           </w:tcPr>
@@ -21925,7 +21926,7 @@
         <w:trPr/>
         <w:tc>
           <w:tcPr>
-            <w:tcW w:w="1440" w:type="dxa"/>
+            <w:tcW w:w="1439" w:type="dxa"/>
             <w:tcBorders/>
             <w:shd w:fill="auto" w:val="clear"/>
           </w:tcPr>
@@ -22040,7 +22041,7 @@
         </w:tc>
         <w:tc>
           <w:tcPr>
-            <w:tcW w:w="2618" w:type="dxa"/>
+            <w:tcW w:w="2619" w:type="dxa"/>
             <w:tcBorders/>
             <w:shd w:fill="auto" w:val="clear"/>
           </w:tcPr>
@@ -22069,7 +22070,7 @@
         <w:trPr/>
         <w:tc>
           <w:tcPr>
-            <w:tcW w:w="1440" w:type="dxa"/>
+            <w:tcW w:w="1439" w:type="dxa"/>
             <w:tcBorders/>
             <w:shd w:fill="auto" w:val="clear"/>
           </w:tcPr>
@@ -22184,7 +22185,7 @@
         </w:tc>
         <w:tc>
           <w:tcPr>
-            <w:tcW w:w="2618" w:type="dxa"/>
+            <w:tcW w:w="2619" w:type="dxa"/>
             <w:tcBorders/>
             <w:shd w:fill="auto" w:val="clear"/>
           </w:tcPr>
@@ -22280,9 +22281,9 @@
       </w:tblPr>
       <w:tblGrid>
         <w:gridCol w:w="1293"/>
-        <w:gridCol w:w="2278"/>
+        <w:gridCol w:w="2277"/>
         <w:gridCol w:w="3322"/>
-        <w:gridCol w:w="2628"/>
+        <w:gridCol w:w="2629"/>
       </w:tblGrid>
       <w:tr>
         <w:trPr>
@@ -22319,7 +22320,7 @@
         </w:tc>
         <w:tc>
           <w:tcPr>
-            <w:tcW w:w="2278" w:type="dxa"/>
+            <w:tcW w:w="2277" w:type="dxa"/>
             <w:tcBorders/>
             <w:shd w:fill="auto" w:val="clear"/>
           </w:tcPr>
@@ -22377,7 +22378,7 @@
         </w:tc>
         <w:tc>
           <w:tcPr>
-            <w:tcW w:w="2628" w:type="dxa"/>
+            <w:tcW w:w="2629" w:type="dxa"/>
             <w:tcBorders/>
             <w:shd w:fill="auto" w:val="clear"/>
           </w:tcPr>
@@ -22435,7 +22436,7 @@
         </w:tc>
         <w:tc>
           <w:tcPr>
-            <w:tcW w:w="2278" w:type="dxa"/>
+            <w:tcW w:w="2277" w:type="dxa"/>
             <w:tcBorders/>
             <w:shd w:fill="auto" w:val="clear"/>
           </w:tcPr>
@@ -22524,7 +22525,7 @@
         </w:tc>
         <w:tc>
           <w:tcPr>
-            <w:tcW w:w="2628" w:type="dxa"/>
+            <w:tcW w:w="2629" w:type="dxa"/>
             <w:tcBorders/>
             <w:shd w:fill="auto" w:val="clear"/>
           </w:tcPr>
@@ -22578,7 +22579,7 @@
         </w:tc>
         <w:tc>
           <w:tcPr>
-            <w:tcW w:w="2278" w:type="dxa"/>
+            <w:tcW w:w="2277" w:type="dxa"/>
             <w:tcBorders/>
             <w:shd w:fill="auto" w:val="clear"/>
           </w:tcPr>
@@ -22721,7 +22722,7 @@
         </w:tc>
         <w:tc>
           <w:tcPr>
-            <w:tcW w:w="2628" w:type="dxa"/>
+            <w:tcW w:w="2629" w:type="dxa"/>
             <w:tcBorders/>
             <w:shd w:fill="auto" w:val="clear"/>
           </w:tcPr>
@@ -22784,7 +22785,7 @@
         </w:tc>
         <w:tc>
           <w:tcPr>
-            <w:tcW w:w="2278" w:type="dxa"/>
+            <w:tcW w:w="2277" w:type="dxa"/>
             <w:tcBorders/>
             <w:shd w:fill="auto" w:val="clear"/>
           </w:tcPr>
@@ -22891,7 +22892,7 @@
         </w:tc>
         <w:tc>
           <w:tcPr>
-            <w:tcW w:w="2628" w:type="dxa"/>
+            <w:tcW w:w="2629" w:type="dxa"/>
             <w:tcBorders/>
             <w:shd w:fill="auto" w:val="clear"/>
           </w:tcPr>
@@ -22944,7 +22945,7 @@
         </w:tc>
         <w:tc>
           <w:tcPr>
-            <w:tcW w:w="2278" w:type="dxa"/>
+            <w:tcW w:w="2277" w:type="dxa"/>
             <w:tcBorders/>
             <w:shd w:fill="auto" w:val="clear"/>
           </w:tcPr>
@@ -23387,7 +23388,7 @@
         </w:tc>
         <w:tc>
           <w:tcPr>
-            <w:tcW w:w="2628" w:type="dxa"/>
+            <w:tcW w:w="2629" w:type="dxa"/>
             <w:tcBorders/>
             <w:shd w:fill="auto" w:val="clear"/>
           </w:tcPr>
@@ -23441,7 +23442,7 @@
         </w:tc>
         <w:tc>
           <w:tcPr>
-            <w:tcW w:w="2278" w:type="dxa"/>
+            <w:tcW w:w="2277" w:type="dxa"/>
             <w:tcBorders/>
             <w:shd w:fill="auto" w:val="clear"/>
           </w:tcPr>
@@ -23568,7 +23569,7 @@
         </w:tc>
         <w:tc>
           <w:tcPr>
-            <w:tcW w:w="2628" w:type="dxa"/>
+            <w:tcW w:w="2629" w:type="dxa"/>
             <w:tcBorders/>
             <w:shd w:fill="auto" w:val="clear"/>
           </w:tcPr>
@@ -23622,7 +23623,7 @@
         </w:tc>
         <w:tc>
           <w:tcPr>
-            <w:tcW w:w="2278" w:type="dxa"/>
+            <w:tcW w:w="2277" w:type="dxa"/>
             <w:tcBorders/>
             <w:shd w:fill="auto" w:val="clear"/>
           </w:tcPr>
@@ -23712,7 +23713,7 @@
         </w:tc>
         <w:tc>
           <w:tcPr>
-            <w:tcW w:w="2628" w:type="dxa"/>
+            <w:tcW w:w="2629" w:type="dxa"/>
             <w:tcBorders/>
             <w:shd w:fill="auto" w:val="clear"/>
           </w:tcPr>
@@ -23766,7 +23767,7 @@
         </w:tc>
         <w:tc>
           <w:tcPr>
-            <w:tcW w:w="2278" w:type="dxa"/>
+            <w:tcW w:w="2277" w:type="dxa"/>
             <w:tcBorders/>
             <w:shd w:fill="auto" w:val="clear"/>
           </w:tcPr>
@@ -23818,7 +23819,7 @@
         </w:tc>
         <w:tc>
           <w:tcPr>
-            <w:tcW w:w="2628" w:type="dxa"/>
+            <w:tcW w:w="2629" w:type="dxa"/>
             <w:tcBorders/>
             <w:shd w:fill="auto" w:val="clear"/>
           </w:tcPr>
@@ -23872,7 +23873,7 @@
         </w:tc>
         <w:tc>
           <w:tcPr>
-            <w:tcW w:w="2278" w:type="dxa"/>
+            <w:tcW w:w="2277" w:type="dxa"/>
             <w:tcBorders/>
             <w:shd w:fill="auto" w:val="clear"/>
           </w:tcPr>
@@ -23942,7 +23943,7 @@
         </w:tc>
         <w:tc>
           <w:tcPr>
-            <w:tcW w:w="2628" w:type="dxa"/>
+            <w:tcW w:w="2629" w:type="dxa"/>
             <w:tcBorders/>
             <w:shd w:fill="auto" w:val="clear"/>
           </w:tcPr>
@@ -23996,7 +23997,7 @@
         </w:tc>
         <w:tc>
           <w:tcPr>
-            <w:tcW w:w="2278" w:type="dxa"/>
+            <w:tcW w:w="2277" w:type="dxa"/>
             <w:tcBorders/>
             <w:shd w:fill="auto" w:val="clear"/>
           </w:tcPr>
@@ -24048,7 +24049,7 @@
         </w:tc>
         <w:tc>
           <w:tcPr>
-            <w:tcW w:w="2628" w:type="dxa"/>
+            <w:tcW w:w="2629" w:type="dxa"/>
             <w:tcBorders/>
             <w:shd w:fill="auto" w:val="clear"/>
           </w:tcPr>
@@ -24192,7 +24193,7 @@
         </w:tc>
         <w:tc>
           <w:tcPr>
-            <w:tcW w:w="2278" w:type="dxa"/>
+            <w:tcW w:w="2277" w:type="dxa"/>
             <w:tcBorders/>
             <w:shd w:fill="auto" w:val="clear"/>
           </w:tcPr>
@@ -24244,7 +24245,7 @@
         </w:tc>
         <w:tc>
           <w:tcPr>
-            <w:tcW w:w="2628" w:type="dxa"/>
+            <w:tcW w:w="2629" w:type="dxa"/>
             <w:tcBorders/>
             <w:shd w:fill="auto" w:val="clear"/>
           </w:tcPr>
@@ -24297,7 +24298,7 @@
         </w:tc>
         <w:tc>
           <w:tcPr>
-            <w:tcW w:w="2278" w:type="dxa"/>
+            <w:tcW w:w="2277" w:type="dxa"/>
             <w:tcBorders/>
             <w:shd w:fill="auto" w:val="clear"/>
           </w:tcPr>
@@ -24386,7 +24387,7 @@
         </w:tc>
         <w:tc>
           <w:tcPr>
-            <w:tcW w:w="2628" w:type="dxa"/>
+            <w:tcW w:w="2629" w:type="dxa"/>
             <w:tcBorders/>
             <w:shd w:fill="auto" w:val="clear"/>
           </w:tcPr>
@@ -26682,6 +26683,253 @@
       <w:szCs w:val="16"/>
     </w:rPr>
   </w:style>
+  <w:style w:type="character" w:styleId="ListLabel104">
+    <w:name w:val="ListLabel 104"/>
+    <w:qFormat/>
+    <w:rPr>
+      <w:rFonts w:ascii="Arial" w:hAnsi="Arial" w:cs="Symbol"/>
+      <w:b/>
+      <w:sz w:val="20"/>
+    </w:rPr>
+  </w:style>
+  <w:style w:type="character" w:styleId="ListLabel105">
+    <w:name w:val="ListLabel 105"/>
+    <w:qFormat/>
+    <w:rPr>
+      <w:rFonts w:ascii="Arial" w:hAnsi="Arial" w:cs="Courier New"/>
+    </w:rPr>
+  </w:style>
+  <w:style w:type="character" w:styleId="ListLabel106">
+    <w:name w:val="ListLabel 106"/>
+    <w:qFormat/>
+    <w:rPr>
+      <w:rFonts w:cs="Wingdings"/>
+    </w:rPr>
+  </w:style>
+  <w:style w:type="character" w:styleId="ListLabel107">
+    <w:name w:val="ListLabel 107"/>
+    <w:qFormat/>
+    <w:rPr>
+      <w:rFonts w:cs="Symbol"/>
+    </w:rPr>
+  </w:style>
+  <w:style w:type="character" w:styleId="ListLabel108">
+    <w:name w:val="ListLabel 108"/>
+    <w:qFormat/>
+    <w:rPr>
+      <w:rFonts w:cs="Courier New"/>
+    </w:rPr>
+  </w:style>
+  <w:style w:type="character" w:styleId="ListLabel109">
+    <w:name w:val="ListLabel 109"/>
+    <w:qFormat/>
+    <w:rPr>
+      <w:rFonts w:cs="Wingdings"/>
+    </w:rPr>
+  </w:style>
+  <w:style w:type="character" w:styleId="ListLabel110">
+    <w:name w:val="ListLabel 110"/>
+    <w:qFormat/>
+    <w:rPr>
+      <w:rFonts w:cs="Symbol"/>
+    </w:rPr>
+  </w:style>
+  <w:style w:type="character" w:styleId="ListLabel111">
+    <w:name w:val="ListLabel 111"/>
+    <w:qFormat/>
+    <w:rPr>
+      <w:rFonts w:cs="Courier New"/>
+    </w:rPr>
+  </w:style>
+  <w:style w:type="character" w:styleId="ListLabel112">
+    <w:name w:val="ListLabel 112"/>
+    <w:qFormat/>
+    <w:rPr>
+      <w:rFonts w:cs="Wingdings"/>
+    </w:rPr>
+  </w:style>
+  <w:style w:type="character" w:styleId="ListLabel113">
+    <w:name w:val="ListLabel 113"/>
+    <w:qFormat/>
+    <w:rPr>
+      <w:rFonts w:ascii="Arial" w:hAnsi="Arial" w:cs="Times New Roman"/>
+      <w:u w:val="none"/>
+    </w:rPr>
+  </w:style>
+  <w:style w:type="character" w:styleId="ListLabel114">
+    <w:name w:val="ListLabel 114"/>
+    <w:qFormat/>
+    <w:rPr>
+      <w:rFonts w:cs="Courier New"/>
+    </w:rPr>
+  </w:style>
+  <w:style w:type="character" w:styleId="ListLabel115">
+    <w:name w:val="ListLabel 115"/>
+    <w:qFormat/>
+    <w:rPr>
+      <w:rFonts w:cs="Wingdings"/>
+    </w:rPr>
+  </w:style>
+  <w:style w:type="character" w:styleId="ListLabel116">
+    <w:name w:val="ListLabel 116"/>
+    <w:qFormat/>
+    <w:rPr>
+      <w:rFonts w:cs="Symbol"/>
+    </w:rPr>
+  </w:style>
+  <w:style w:type="character" w:styleId="ListLabel117">
+    <w:name w:val="ListLabel 117"/>
+    <w:qFormat/>
+    <w:rPr>
+      <w:rFonts w:cs="Courier New"/>
+    </w:rPr>
+  </w:style>
+  <w:style w:type="character" w:styleId="ListLabel118">
+    <w:name w:val="ListLabel 118"/>
+    <w:qFormat/>
+    <w:rPr>
+      <w:rFonts w:cs="Wingdings"/>
+    </w:rPr>
+  </w:style>
+  <w:style w:type="character" w:styleId="ListLabel119">
+    <w:name w:val="ListLabel 119"/>
+    <w:qFormat/>
+    <w:rPr>
+      <w:rFonts w:cs="Symbol"/>
+    </w:rPr>
+  </w:style>
+  <w:style w:type="character" w:styleId="ListLabel120">
+    <w:name w:val="ListLabel 120"/>
+    <w:qFormat/>
+    <w:rPr>
+      <w:rFonts w:cs="Courier New"/>
+    </w:rPr>
+  </w:style>
+  <w:style w:type="character" w:styleId="ListLabel121">
+    <w:name w:val="ListLabel 121"/>
+    <w:qFormat/>
+    <w:rPr>
+      <w:rFonts w:cs="Wingdings"/>
+    </w:rPr>
+  </w:style>
+  <w:style w:type="character" w:styleId="ListLabel122">
+    <w:name w:val="ListLabel 122"/>
+    <w:qFormat/>
+    <w:rPr>
+      <w:rFonts w:ascii="Arial" w:hAnsi="Arial" w:cs="Symbol"/>
+      <w:sz w:val="20"/>
+    </w:rPr>
+  </w:style>
+  <w:style w:type="character" w:styleId="ListLabel123">
+    <w:name w:val="ListLabel 123"/>
+    <w:qFormat/>
+    <w:rPr>
+      <w:rFonts w:cs="Courier New"/>
+    </w:rPr>
+  </w:style>
+  <w:style w:type="character" w:styleId="ListLabel124">
+    <w:name w:val="ListLabel 124"/>
+    <w:qFormat/>
+    <w:rPr>
+      <w:rFonts w:cs="Wingdings"/>
+    </w:rPr>
+  </w:style>
+  <w:style w:type="character" w:styleId="ListLabel125">
+    <w:name w:val="ListLabel 125"/>
+    <w:qFormat/>
+    <w:rPr>
+      <w:rFonts w:cs="Symbol"/>
+    </w:rPr>
+  </w:style>
+  <w:style w:type="character" w:styleId="ListLabel126">
+    <w:name w:val="ListLabel 126"/>
+    <w:qFormat/>
+    <w:rPr>
+      <w:rFonts w:cs="Courier New"/>
+    </w:rPr>
+  </w:style>
+  <w:style w:type="character" w:styleId="ListLabel127">
+    <w:name w:val="ListLabel 127"/>
+    <w:qFormat/>
+    <w:rPr>
+      <w:rFonts w:cs="Wingdings"/>
+    </w:rPr>
+  </w:style>
+  <w:style w:type="character" w:styleId="ListLabel128">
+    <w:name w:val="ListLabel 128"/>
+    <w:qFormat/>
+    <w:rPr>
+      <w:rFonts w:cs="Symbol"/>
+    </w:rPr>
+  </w:style>
+  <w:style w:type="character" w:styleId="ListLabel129">
+    <w:name w:val="ListLabel 129"/>
+    <w:qFormat/>
+    <w:rPr>
+      <w:rFonts w:cs="Courier New"/>
+    </w:rPr>
+  </w:style>
+  <w:style w:type="character" w:styleId="ListLabel130">
+    <w:name w:val="ListLabel 130"/>
+    <w:qFormat/>
+    <w:rPr>
+      <w:rFonts w:cs="Wingdings"/>
+    </w:rPr>
+  </w:style>
+  <w:style w:type="character" w:styleId="ListLabel131">
+    <w:name w:val="ListLabel 131"/>
+    <w:qFormat/>
+    <w:rPr>
+      <w:rFonts w:ascii="Arial" w:hAnsi="Arial" w:cs="Arial"/>
+    </w:rPr>
+  </w:style>
+  <w:style w:type="character" w:styleId="ListLabel132">
+    <w:name w:val="ListLabel 132"/>
+    <w:qFormat/>
+    <w:rPr>
+      <w:rFonts w:ascii="Arial" w:hAnsi="Arial" w:cs="Arial"/>
+      <w:sz w:val="22"/>
+      <w:szCs w:val="22"/>
+    </w:rPr>
+  </w:style>
+  <w:style w:type="character" w:styleId="ListLabel133">
+    <w:name w:val="ListLabel 133"/>
+    <w:qFormat/>
+    <w:rPr>
+      <w:rFonts w:ascii="Arial" w:hAnsi="Arial" w:cs="Arial"/>
+      <w:sz w:val="20"/>
+      <w:szCs w:val="20"/>
+    </w:rPr>
+  </w:style>
+  <w:style w:type="character" w:styleId="ListLabel134">
+    <w:name w:val="ListLabel 134"/>
+    <w:qFormat/>
+    <w:rPr>
+      <w:rFonts w:ascii="Arial" w:hAnsi="Arial" w:cs="Arial"/>
+      <w:b/>
+      <w:sz w:val="16"/>
+      <w:szCs w:val="16"/>
+    </w:rPr>
+  </w:style>
+  <w:style w:type="character" w:styleId="ListLabel135">
+    <w:name w:val="ListLabel 135"/>
+    <w:qFormat/>
+    <w:rPr>
+      <w:rFonts w:ascii="Arial" w:hAnsi="Arial" w:cs="Arial"/>
+      <w:b/>
+      <w:sz w:val="28"/>
+      <w:szCs w:val="28"/>
+    </w:rPr>
+  </w:style>
+  <w:style w:type="character" w:styleId="ListLabel136">
+    <w:name w:val="ListLabel 136"/>
+    <w:qFormat/>
+    <w:rPr>
+      <w:rFonts w:ascii="Arial" w:hAnsi="Arial" w:cs="Arial"/>
+      <w:sz w:val="16"/>
+      <w:szCs w:val="16"/>
+    </w:rPr>
+  </w:style>
   <w:style w:type="paragraph" w:styleId="Ttulo">
     <w:name w:val="Título"/>
     <w:basedOn w:val="Normal"/>

</xml_diff>